<commit_message>
Update 2.4_GuiaEstudiante_Fase 2_DesarrolloProyecto APT (Espanol).docx
</commit_message>
<xml_diff>
--- a/Fase 2/Evidencias Grupales/2.4_GuiaEstudiante_Fase 2_DesarrolloProyecto APT (Espanol).docx
+++ b/Fase 2/Evidencias Grupales/2.4_GuiaEstudiante_Fase 2_DesarrolloProyecto APT (Espanol).docx
@@ -135,18 +135,8 @@
                                     <w:color w:val="1F3864"/>
                                     <w:sz w:val="48"/>
                                   </w:rPr>
-                                  <w:t xml:space="preserve">Asignatura </w:t>
+                                  <w:t>Asignatura Capstone</w:t>
                                 </w:r>
-                                <w:proofErr w:type="spellStart"/>
-                                <w:r>
-                                  <w:rPr>
-                                    <w:b/>
-                                    <w:color w:val="1F3864"/>
-                                    <w:sz w:val="48"/>
-                                  </w:rPr>
-                                  <w:t>Capstone</w:t>
-                                </w:r>
-                                <w:proofErr w:type="spellEnd"/>
                               </w:p>
                             </w:txbxContent>
                           </wps:txbx>
@@ -193,7 +183,7 @@
               </wp:anchor>
             </w:drawing>
           </mc:Choice>
-          <mc:Fallback xmlns:cr="http://schemas.microsoft.com/office/comments/2020/reactions" xmlns="http://schemas.microsoft.com/office/tasks/2019/documenttasks" xmlns:w16cid="http://schemas.microsoft.com/office/word/2016/wordml/cid" xmlns:w16cex="http://schemas.microsoft.com/office/word/2018/wordml/cex" xmlns:w16="http://schemas.microsoft.com/office/word/2018/wordml" xmlns:dgm="http://schemas.openxmlformats.org/drawingml/2006/diagram" xmlns:lc="http://schemas.openxmlformats.org/drawingml/2006/lockedCanvas" xmlns:c="http://schemas.openxmlformats.org/drawingml/2006/chart" xmlns:pic="http://schemas.openxmlformats.org/drawingml/2006/picture" xmlns:a="http://schemas.openxmlformats.org/drawingml/2006/main" xmlns:sl="http://schemas.openxmlformats.org/schemaLibrary/2006/main">
+          <mc:Fallback xmlns:sl="http://schemas.openxmlformats.org/schemaLibrary/2006/main" xmlns:a="http://schemas.openxmlformats.org/drawingml/2006/main" xmlns:pic="http://schemas.openxmlformats.org/drawingml/2006/picture" xmlns:c="http://schemas.openxmlformats.org/drawingml/2006/chart" xmlns:lc="http://schemas.openxmlformats.org/drawingml/2006/lockedCanvas" xmlns:dgm="http://schemas.openxmlformats.org/drawingml/2006/diagram" xmlns:w16="http://schemas.microsoft.com/office/word/2018/wordml" xmlns:w16cex="http://schemas.microsoft.com/office/word/2018/wordml/cex" xmlns:w16cid="http://schemas.microsoft.com/office/word/2016/wordml/cid" xmlns="http://schemas.microsoft.com/office/tasks/2019/documenttasks" xmlns:cr="http://schemas.microsoft.com/office/comments/2020/reactions">
             <w:drawing>
               <wp:anchor allowOverlap="1" behindDoc="0" distB="0" distT="0" distL="114300" distR="114300" hidden="0" layoutInCell="1" locked="0" relativeHeight="0" simplePos="0">
                 <wp:simplePos x="0" y="0"/>
@@ -483,7 +473,7 @@
                 <w:sz w:val="20"/>
                 <w:szCs w:val="20"/>
               </w:rPr>
-              <w:t>En caso que hayas r</w:t>
+              <w:t>En caso que hayas realizado ajustes a los objetivos o metodología, debes incluir dichos apartados nuevamente en este informe, señalando cuáles son dichos ajustes.</w:t>
             </w:r>
             <w:r>
               <w:rPr>
@@ -492,7 +482,7 @@
                 <w:sz w:val="20"/>
                 <w:szCs w:val="20"/>
               </w:rPr>
-              <w:t>ealizado ajustes a los objetivos o metodología, debes incluir dichos apartados nuevamente en este informe, señalando cuáles son dichos ajustes.</w:t>
+              <w:br/>
             </w:r>
             <w:r>
               <w:rPr>
@@ -506,118 +496,11 @@
             <w:r>
               <w:rPr>
                 <w:i/>
-                <w:color w:val="548DD4"/>
                 <w:sz w:val="20"/>
                 <w:szCs w:val="20"/>
               </w:rPr>
-              <w:br/>
-            </w:r>
-            <w:r>
-              <w:rPr>
-                <w:i/>
-                <w:sz w:val="20"/>
-                <w:szCs w:val="20"/>
-              </w:rPr>
-              <w:t>Desarrollo</w:t>
-            </w:r>
-            <w:r>
-              <w:rPr>
-                <w:i/>
-                <w:sz w:val="20"/>
-                <w:szCs w:val="20"/>
-              </w:rPr>
-              <w:t xml:space="preserve"> del </w:t>
-            </w:r>
-            <w:proofErr w:type="spellStart"/>
-            <w:r>
-              <w:rPr>
-                <w:i/>
-                <w:sz w:val="20"/>
-                <w:szCs w:val="20"/>
-              </w:rPr>
-              <w:t>front</w:t>
-            </w:r>
-            <w:proofErr w:type="spellEnd"/>
-            <w:r>
-              <w:rPr>
-                <w:i/>
-                <w:sz w:val="20"/>
-                <w:szCs w:val="20"/>
-              </w:rPr>
-              <w:t xml:space="preserve"> y back </w:t>
-            </w:r>
-            <w:proofErr w:type="spellStart"/>
-            <w:r>
-              <w:rPr>
-                <w:i/>
-                <w:sz w:val="20"/>
-                <w:szCs w:val="20"/>
-              </w:rPr>
-              <w:t>end</w:t>
-            </w:r>
-            <w:proofErr w:type="spellEnd"/>
-            <w:r>
-              <w:rPr>
-                <w:i/>
-                <w:sz w:val="20"/>
-                <w:szCs w:val="20"/>
-              </w:rPr>
-              <w:t xml:space="preserve"> del sistema de un sistema web en </w:t>
-            </w:r>
-            <w:proofErr w:type="spellStart"/>
-            <w:r>
-              <w:rPr>
-                <w:i/>
-                <w:sz w:val="20"/>
-                <w:szCs w:val="20"/>
-              </w:rPr>
-              <w:t>ionic</w:t>
-            </w:r>
-            <w:proofErr w:type="spellEnd"/>
-            <w:r>
-              <w:rPr>
-                <w:i/>
-                <w:sz w:val="20"/>
-                <w:szCs w:val="20"/>
-              </w:rPr>
-              <w:t xml:space="preserve"> con</w:t>
-            </w:r>
-            <w:r>
-              <w:rPr>
-                <w:i/>
-                <w:sz w:val="20"/>
-                <w:szCs w:val="20"/>
-              </w:rPr>
-              <w:t xml:space="preserve"> inicio de sesión protegidos con </w:t>
-            </w:r>
-            <w:proofErr w:type="spellStart"/>
-            <w:r>
-              <w:rPr>
-                <w:i/>
-                <w:sz w:val="20"/>
-                <w:szCs w:val="20"/>
-              </w:rPr>
-              <w:t>tokens</w:t>
-            </w:r>
-            <w:proofErr w:type="spellEnd"/>
-            <w:r>
-              <w:rPr>
-                <w:i/>
-                <w:sz w:val="20"/>
-                <w:szCs w:val="20"/>
-              </w:rPr>
-              <w:t xml:space="preserve"> de alta seguridad para un software enfocado a la venta y soporte de productos tecnológicos enfocado a </w:t>
-            </w:r>
-            <w:proofErr w:type="spellStart"/>
-            <w:r>
-              <w:rPr>
-                <w:i/>
-                <w:sz w:val="20"/>
-                <w:szCs w:val="20"/>
-              </w:rPr>
-              <w:t>PCs</w:t>
-            </w:r>
-            <w:proofErr w:type="spellEnd"/>
+              <w:t>Desarrollo del front y back end del sistema de un sistema web en ionic con inicio de sesión protegidos con tokens de alta seguridad para un software enfocado a la venta y soporte de productos tecnológicos enfocado a PCs</w:t>
+            </w:r>
           </w:p>
         </w:tc>
       </w:tr>
@@ -701,25 +584,7 @@
                 <w:sz w:val="20"/>
                 <w:szCs w:val="20"/>
               </w:rPr>
-              <w:t xml:space="preserve">Desarrollar la plataforma de ventas funcional para implementar nuestro </w:t>
-            </w:r>
-            <w:proofErr w:type="spellStart"/>
-            <w:r>
-              <w:rPr>
-                <w:i/>
-                <w:sz w:val="20"/>
-                <w:szCs w:val="20"/>
-              </w:rPr>
-              <w:t>chatbot</w:t>
-            </w:r>
-            <w:proofErr w:type="spellEnd"/>
-            <w:r>
-              <w:rPr>
-                <w:i/>
-                <w:sz w:val="20"/>
-                <w:szCs w:val="20"/>
-              </w:rPr>
-              <w:t xml:space="preserve"> de apoyo</w:t>
+              <w:t>Desarrollar la plataforma de ventas funcional para implementar nuestro chatbot de apoyo</w:t>
             </w:r>
           </w:p>
         </w:tc>
@@ -797,25 +662,7 @@
                 <w:sz w:val="20"/>
                 <w:szCs w:val="20"/>
               </w:rPr>
-              <w:t>Metodología ágil (</w:t>
-            </w:r>
-            <w:proofErr w:type="spellStart"/>
-            <w:r>
-              <w:rPr>
-                <w:i/>
-                <w:sz w:val="20"/>
-                <w:szCs w:val="20"/>
-              </w:rPr>
-              <w:t>Scrum</w:t>
-            </w:r>
-            <w:proofErr w:type="spellEnd"/>
-            <w:r>
-              <w:rPr>
-                <w:i/>
-                <w:sz w:val="20"/>
-                <w:szCs w:val="20"/>
-              </w:rPr>
-              <w:t>)</w:t>
+              <w:t>Metodología ágil (Scrum)</w:t>
             </w:r>
           </w:p>
         </w:tc>
@@ -885,8 +732,18 @@
                 <w:sz w:val="16"/>
                 <w:szCs w:val="16"/>
               </w:rPr>
-              <w:t>En caso de ser pertinente explica cómo resguardaste la calidad de tu Proyecto APT a part</w:t>
-            </w:r>
+              <w:t>En caso de ser pertinente explica cómo resguardaste la calidad de tu Proyecto APT a partir de aspectos propios de tu disciplina (correcta aplicación de metodologías, actividades, herramientas, recursos propios, etc.).</w:t>
+            </w:r>
+          </w:p>
+          <w:p>
+            <w:pPr>
+              <w:jc w:val="both"/>
+              <w:rPr>
+                <w:i/>
+                <w:sz w:val="20"/>
+                <w:szCs w:val="20"/>
+              </w:rPr>
+            </w:pPr>
             <w:r>
               <w:rPr>
                 <w:i/>
@@ -894,25 +751,6 @@
                 <w:sz w:val="16"/>
                 <w:szCs w:val="16"/>
               </w:rPr>
-              <w:t>ir de aspectos propios de tu disciplina (correcta aplicación de metodologías, actividades, herramientas, recursos propios, etc.).</w:t>
-            </w:r>
-          </w:p>
-          <w:p>
-            <w:pPr>
-              <w:jc w:val="both"/>
-              <w:rPr>
-                <w:i/>
-                <w:sz w:val="20"/>
-                <w:szCs w:val="20"/>
-              </w:rPr>
-            </w:pPr>
-            <w:r>
-              <w:rPr>
-                <w:i/>
-                <w:color w:val="548DD4"/>
-                <w:sz w:val="16"/>
-                <w:szCs w:val="16"/>
-              </w:rPr>
               <w:t>En este apartado adjuntar la(s) evidencia(s) seleccionada(s) para ser evaluada por el docente.</w:t>
             </w:r>
             <w:r>
@@ -939,75 +777,7 @@
                 <w:sz w:val="20"/>
                 <w:szCs w:val="20"/>
               </w:rPr>
-              <w:t xml:space="preserve">Tenemos la </w:t>
-            </w:r>
-            <w:r>
-              <w:rPr>
-                <w:i/>
-                <w:sz w:val="20"/>
-                <w:szCs w:val="20"/>
-              </w:rPr>
-              <w:t>documentación</w:t>
-            </w:r>
-            <w:r>
-              <w:rPr>
-                <w:i/>
-                <w:sz w:val="20"/>
-                <w:szCs w:val="20"/>
-              </w:rPr>
-              <w:t xml:space="preserve"> solic</w:t>
-            </w:r>
-            <w:r>
-              <w:rPr>
-                <w:i/>
-                <w:sz w:val="20"/>
-                <w:szCs w:val="20"/>
-              </w:rPr>
-              <w:t>itada, el mismo proyecto avanzando poco a poco, capturas de pantallas</w:t>
-            </w:r>
-            <w:r>
-              <w:rPr>
-                <w:i/>
-                <w:sz w:val="20"/>
-                <w:szCs w:val="20"/>
-              </w:rPr>
-              <w:t xml:space="preserve"> del estado del </w:t>
-            </w:r>
-            <w:proofErr w:type="spellStart"/>
-            <w:r>
-              <w:rPr>
-                <w:i/>
-                <w:sz w:val="20"/>
-                <w:szCs w:val="20"/>
-              </w:rPr>
-              <w:t>Trello</w:t>
-            </w:r>
-            <w:proofErr w:type="spellEnd"/>
-            <w:r>
-              <w:rPr>
-                <w:i/>
-                <w:sz w:val="20"/>
-                <w:szCs w:val="20"/>
-              </w:rPr>
-              <w:t xml:space="preserve"> en conjunto con el mismo </w:t>
-            </w:r>
-            <w:proofErr w:type="spellStart"/>
-            <w:r>
-              <w:rPr>
-                <w:i/>
-                <w:sz w:val="20"/>
-                <w:szCs w:val="20"/>
-              </w:rPr>
-              <w:t>Trello</w:t>
-            </w:r>
-            <w:proofErr w:type="spellEnd"/>
-            <w:r>
-              <w:rPr>
-                <w:i/>
-                <w:sz w:val="20"/>
-                <w:szCs w:val="20"/>
-              </w:rPr>
-              <w:t>.</w:t>
+              <w:t>Tenemos la documentación solicitada, el mismo proyecto avanzando poco a poco, capturas de pantallas del estado del Trello en conjunto con el mismo Trello.</w:t>
             </w:r>
           </w:p>
           <w:p>
@@ -1049,8 +819,10 @@
             <w:r>
               <w:rPr>
                 <w:i/>
+                <w:noProof/>
                 <w:sz w:val="20"/>
                 <w:szCs w:val="20"/>
+                <w:lang w:val="en-US"/>
               </w:rPr>
               <w:drawing>
                 <wp:inline distT="0" distB="0" distL="0" distR="0" wp14:anchorId="3441E86F" wp14:editId="757BC14A">
@@ -1098,15 +870,64 @@
                 <w:szCs w:val="20"/>
               </w:rPr>
             </w:pPr>
-            <w:r>
-              <w:rPr>
-                <w:i/>
+            <w:bookmarkStart w:id="1" w:name="_GoBack"/>
+            <w:r>
+              <w:rPr>
+                <w:i/>
+                <w:noProof/>
                 <w:sz w:val="20"/>
                 <w:szCs w:val="20"/>
-              </w:rPr>
-              <w:t>https://trello.com/b/nfk8SzQW/snz</w:t>
-            </w:r>
-            <w:bookmarkStart w:id="1" w:name="_GoBack"/>
+                <w:lang w:val="en-US"/>
+              </w:rPr>
+              <w:drawing>
+                <wp:inline distT="0" distB="0" distL="0" distR="0">
+                  <wp:extent cx="4361456" cy="1684613"/>
+                  <wp:effectExtent l="0" t="0" r="1270" b="0"/>
+                  <wp:docPr id="8" name="Imagen 8" descr="C:\Users\alex7\AppData\Local\Packages\5319275A.WhatsAppDesktop_cv1g1gvanyjgm\TempState\312351BFF07989769097660A56395065\Imagen de WhatsApp 2024-11-08 a las 16.57.23_899465d0.jpg"/>
+                  <wp:cNvGraphicFramePr>
+                    <a:graphicFrameLocks xmlns:a="http://schemas.openxmlformats.org/drawingml/2006/main" noChangeAspect="1"/>
+                  </wp:cNvGraphicFramePr>
+                  <a:graphic xmlns:a="http://schemas.openxmlformats.org/drawingml/2006/main">
+                    <a:graphicData uri="http://schemas.openxmlformats.org/drawingml/2006/picture">
+                      <pic:pic xmlns:pic="http://schemas.openxmlformats.org/drawingml/2006/picture">
+                        <pic:nvPicPr>
+                          <pic:cNvPr id="0" name="Picture 1" descr="C:\Users\alex7\AppData\Local\Packages\5319275A.WhatsAppDesktop_cv1g1gvanyjgm\TempState\312351BFF07989769097660A56395065\Imagen de WhatsApp 2024-11-08 a las 16.57.23_899465d0.jpg"/>
+                          <pic:cNvPicPr>
+                            <a:picLocks noChangeAspect="1" noChangeArrowheads="1"/>
+                          </pic:cNvPicPr>
+                        </pic:nvPicPr>
+                        <pic:blipFill>
+                          <a:blip r:embed="rId11" cstate="print">
+                            <a:extLst>
+                              <a:ext uri="{28A0092B-C50C-407E-A947-70E740481C1C}">
+                                <a14:useLocalDpi xmlns:a14="http://schemas.microsoft.com/office/drawing/2010/main" val="0"/>
+                              </a:ext>
+                            </a:extLst>
+                          </a:blip>
+                          <a:srcRect/>
+                          <a:stretch>
+                            <a:fillRect/>
+                          </a:stretch>
+                        </pic:blipFill>
+                        <pic:spPr bwMode="auto">
+                          <a:xfrm>
+                            <a:off x="0" y="0"/>
+                            <a:ext cx="4397956" cy="1698711"/>
+                          </a:xfrm>
+                          <a:prstGeom prst="rect">
+                            <a:avLst/>
+                          </a:prstGeom>
+                          <a:noFill/>
+                          <a:ln>
+                            <a:noFill/>
+                          </a:ln>
+                        </pic:spPr>
+                      </pic:pic>
+                    </a:graphicData>
+                  </a:graphic>
+                </wp:inline>
+              </w:drawing>
+            </w:r>
             <w:bookmarkEnd w:id="1"/>
           </w:p>
           <w:p>
@@ -1123,6 +944,26 @@
                 <w:i/>
                 <w:sz w:val="20"/>
                 <w:szCs w:val="20"/>
+              </w:rPr>
+              <w:t>https://trello.com/b/nfk8SzQW/snz</w:t>
+            </w:r>
+          </w:p>
+          <w:p>
+            <w:pPr>
+              <w:jc w:val="both"/>
+              <w:rPr>
+                <w:i/>
+                <w:sz w:val="20"/>
+                <w:szCs w:val="20"/>
+              </w:rPr>
+            </w:pPr>
+            <w:r>
+              <w:rPr>
+                <w:i/>
+                <w:noProof/>
+                <w:sz w:val="20"/>
+                <w:szCs w:val="20"/>
+                <w:lang w:val="en-US"/>
               </w:rPr>
               <w:lastRenderedPageBreak/>
               <w:drawing>
@@ -1141,7 +982,7 @@
                           <pic:cNvPicPr/>
                         </pic:nvPicPr>
                         <pic:blipFill>
-                          <a:blip r:embed="rId11"/>
+                          <a:blip r:embed="rId12"/>
                           <a:stretch>
                             <a:fillRect/>
                           </a:stretch>
@@ -1174,8 +1015,10 @@
             <w:r>
               <w:rPr>
                 <w:i/>
+                <w:noProof/>
                 <w:sz w:val="20"/>
                 <w:szCs w:val="20"/>
+                <w:lang w:val="en-US"/>
               </w:rPr>
               <w:drawing>
                 <wp:inline distT="0" distB="0" distL="0" distR="0" wp14:anchorId="4562D9B7" wp14:editId="43FA8D74">
@@ -1193,7 +1036,7 @@
                           <pic:cNvPicPr/>
                         </pic:nvPicPr>
                         <pic:blipFill>
-                          <a:blip r:embed="rId12"/>
+                          <a:blip r:embed="rId13"/>
                           <a:stretch>
                             <a:fillRect/>
                           </a:stretch>
@@ -1716,16 +1559,7 @@
                 <w:sz w:val="18"/>
                 <w:szCs w:val="18"/>
               </w:rPr>
-              <w:t xml:space="preserve">Señala las dificultades o facilitadores que se podrían presentar </w:t>
-            </w:r>
-            <w:r>
-              <w:rPr>
-                <w:i/>
-                <w:color w:val="548DD4"/>
-                <w:sz w:val="18"/>
-                <w:szCs w:val="18"/>
-              </w:rPr>
-              <w:t>durante la ejecución de cada una de las actividades propuestas.</w:t>
+              <w:t>Señala las dificultades o facilitadores que se podrían presentar durante la ejecución de cada una de las actividades propuestas.</w:t>
             </w:r>
           </w:p>
         </w:tc>
@@ -1981,61 +1815,7 @@
                 <w:sz w:val="18"/>
                 <w:szCs w:val="18"/>
               </w:rPr>
-              <w:t xml:space="preserve">Servidores </w:t>
-            </w:r>
-            <w:proofErr w:type="spellStart"/>
-            <w:r>
-              <w:rPr>
-                <w:i/>
-                <w:sz w:val="18"/>
-                <w:szCs w:val="18"/>
-              </w:rPr>
-              <w:t>cloud</w:t>
-            </w:r>
-            <w:proofErr w:type="spellEnd"/>
-            <w:r>
-              <w:rPr>
-                <w:i/>
-                <w:sz w:val="18"/>
-                <w:szCs w:val="18"/>
-              </w:rPr>
-              <w:t>, software de gestión de configuración (</w:t>
-            </w:r>
-            <w:proofErr w:type="spellStart"/>
-            <w:r>
-              <w:rPr>
-                <w:i/>
-                <w:sz w:val="18"/>
-                <w:szCs w:val="18"/>
-              </w:rPr>
-              <w:t>sql</w:t>
-            </w:r>
-            <w:proofErr w:type="spellEnd"/>
-            <w:r>
-              <w:rPr>
-                <w:i/>
-                <w:sz w:val="18"/>
-                <w:szCs w:val="18"/>
-              </w:rPr>
-              <w:t xml:space="preserve"> </w:t>
-            </w:r>
-            <w:proofErr w:type="spellStart"/>
-            <w:r>
-              <w:rPr>
-                <w:i/>
-                <w:sz w:val="18"/>
-                <w:szCs w:val="18"/>
-              </w:rPr>
-              <w:t>developer</w:t>
-            </w:r>
-            <w:proofErr w:type="spellEnd"/>
-            <w:r>
-              <w:rPr>
-                <w:i/>
-                <w:sz w:val="18"/>
-                <w:szCs w:val="18"/>
-              </w:rPr>
-              <w:t>)</w:t>
+              <w:t>Servidores cloud, software de gestión de configuración (sql developer)</w:t>
             </w:r>
           </w:p>
         </w:tc>
@@ -2100,23 +1880,13 @@
                 <w:szCs w:val="18"/>
               </w:rPr>
             </w:pPr>
-            <w:proofErr w:type="spellStart"/>
-            <w:r>
-              <w:rPr>
-                <w:i/>
-                <w:sz w:val="18"/>
-                <w:szCs w:val="18"/>
-              </w:rPr>
-              <w:t>Franccesco</w:t>
-            </w:r>
-            <w:proofErr w:type="spellEnd"/>
-            <w:r>
-              <w:rPr>
-                <w:i/>
-                <w:sz w:val="18"/>
-                <w:szCs w:val="18"/>
-              </w:rPr>
-              <w:t xml:space="preserve"> y Alexander</w:t>
+            <w:r>
+              <w:rPr>
+                <w:i/>
+                <w:sz w:val="18"/>
+                <w:szCs w:val="18"/>
+              </w:rPr>
+              <w:t>Franccesco y Alexander</w:t>
             </w:r>
           </w:p>
         </w:tc>
@@ -2329,15 +2099,7 @@
                 <w:sz w:val="18"/>
                 <w:szCs w:val="18"/>
               </w:rPr>
-              <w:t>Herramientas de análisis, documentación</w:t>
-            </w:r>
-            <w:r>
-              <w:rPr>
-                <w:i/>
-                <w:sz w:val="18"/>
-                <w:szCs w:val="18"/>
-              </w:rPr>
-              <w:t xml:space="preserve"> técnica</w:t>
+              <w:t>Herramientas de análisis, documentación técnica</w:t>
             </w:r>
           </w:p>
         </w:tc>
@@ -2400,41 +2162,13 @@
                 <w:szCs w:val="18"/>
               </w:rPr>
             </w:pPr>
-            <w:proofErr w:type="spellStart"/>
-            <w:r>
-              <w:rPr>
-                <w:i/>
-                <w:sz w:val="18"/>
-                <w:szCs w:val="18"/>
-              </w:rPr>
-              <w:t>Franccesco</w:t>
-            </w:r>
-            <w:proofErr w:type="spellEnd"/>
-            <w:r>
-              <w:rPr>
-                <w:i/>
-                <w:sz w:val="18"/>
-                <w:szCs w:val="18"/>
-              </w:rPr>
-              <w:t xml:space="preserve">, </w:t>
-            </w:r>
-            <w:proofErr w:type="spellStart"/>
-            <w:r>
-              <w:rPr>
-                <w:i/>
-                <w:sz w:val="18"/>
-                <w:szCs w:val="18"/>
-              </w:rPr>
-              <w:t>Matias</w:t>
-            </w:r>
-            <w:proofErr w:type="spellEnd"/>
-            <w:r>
-              <w:rPr>
-                <w:i/>
-                <w:sz w:val="18"/>
-                <w:szCs w:val="18"/>
-              </w:rPr>
-              <w:t xml:space="preserve"> y Alexander</w:t>
+            <w:r>
+              <w:rPr>
+                <w:i/>
+                <w:sz w:val="18"/>
+                <w:szCs w:val="18"/>
+              </w:rPr>
+              <w:t>Franccesco, Matias y Alexander</w:t>
             </w:r>
           </w:p>
         </w:tc>
@@ -2577,43 +2311,7 @@
                 <w:sz w:val="18"/>
                 <w:szCs w:val="18"/>
               </w:rPr>
-              <w:t xml:space="preserve">Desarrollar el </w:t>
-            </w:r>
-            <w:proofErr w:type="spellStart"/>
-            <w:r>
-              <w:rPr>
-                <w:i/>
-                <w:sz w:val="18"/>
-                <w:szCs w:val="18"/>
-              </w:rPr>
-              <w:t>backend</w:t>
-            </w:r>
-            <w:proofErr w:type="spellEnd"/>
-            <w:r>
-              <w:rPr>
-                <w:i/>
-                <w:sz w:val="18"/>
-                <w:szCs w:val="18"/>
-              </w:rPr>
-              <w:t xml:space="preserve"> y </w:t>
-            </w:r>
-            <w:proofErr w:type="spellStart"/>
-            <w:r>
-              <w:rPr>
-                <w:i/>
-                <w:sz w:val="18"/>
-                <w:szCs w:val="18"/>
-              </w:rPr>
-              <w:t>frontend</w:t>
-            </w:r>
-            <w:proofErr w:type="spellEnd"/>
-            <w:r>
-              <w:rPr>
-                <w:i/>
-                <w:sz w:val="18"/>
-                <w:szCs w:val="18"/>
-              </w:rPr>
-              <w:t xml:space="preserve"> del sitio web</w:t>
+              <w:t>Desarrollar el backend y frontend del sitio web</w:t>
             </w:r>
           </w:p>
         </w:tc>
@@ -2675,95 +2373,13 @@
                 <w:szCs w:val="18"/>
               </w:rPr>
             </w:pPr>
-            <w:proofErr w:type="spellStart"/>
-            <w:r>
-              <w:rPr>
-                <w:i/>
-                <w:sz w:val="18"/>
-                <w:szCs w:val="18"/>
-              </w:rPr>
-              <w:t>Frameworks</w:t>
-            </w:r>
-            <w:proofErr w:type="spellEnd"/>
-            <w:r>
-              <w:rPr>
-                <w:i/>
-                <w:sz w:val="18"/>
-                <w:szCs w:val="18"/>
-              </w:rPr>
-              <w:t xml:space="preserve"> de desarrollo web (Django), lenguajes de programación (</w:t>
-            </w:r>
-            <w:proofErr w:type="spellStart"/>
-            <w:r>
-              <w:rPr>
-                <w:i/>
-                <w:sz w:val="18"/>
-                <w:szCs w:val="18"/>
-              </w:rPr>
-              <w:t>html</w:t>
-            </w:r>
-            <w:proofErr w:type="spellEnd"/>
-            <w:r>
-              <w:rPr>
-                <w:i/>
-                <w:sz w:val="18"/>
-                <w:szCs w:val="18"/>
-              </w:rPr>
-              <w:t xml:space="preserve">, </w:t>
-            </w:r>
-            <w:proofErr w:type="spellStart"/>
-            <w:r>
-              <w:rPr>
-                <w:i/>
-                <w:sz w:val="18"/>
-                <w:szCs w:val="18"/>
-              </w:rPr>
-              <w:t>python</w:t>
-            </w:r>
-            <w:proofErr w:type="spellEnd"/>
-            <w:r>
-              <w:rPr>
-                <w:i/>
-                <w:sz w:val="18"/>
-                <w:szCs w:val="18"/>
-              </w:rPr>
-              <w:t xml:space="preserve">, </w:t>
-            </w:r>
-            <w:proofErr w:type="spellStart"/>
-            <w:r>
-              <w:rPr>
-                <w:i/>
-                <w:sz w:val="18"/>
-                <w:szCs w:val="18"/>
-              </w:rPr>
-              <w:t>js</w:t>
-            </w:r>
-            <w:proofErr w:type="spellEnd"/>
-            <w:r>
-              <w:rPr>
-                <w:i/>
-                <w:sz w:val="18"/>
-                <w:szCs w:val="18"/>
-              </w:rPr>
-              <w:t xml:space="preserve">, </w:t>
-            </w:r>
-            <w:proofErr w:type="spellStart"/>
-            <w:r>
-              <w:rPr>
-                <w:i/>
-                <w:sz w:val="18"/>
-                <w:szCs w:val="18"/>
-              </w:rPr>
-              <w:t>css</w:t>
-            </w:r>
-            <w:proofErr w:type="spellEnd"/>
-            <w:r>
-              <w:rPr>
-                <w:i/>
-                <w:sz w:val="18"/>
-                <w:szCs w:val="18"/>
-              </w:rPr>
-              <w:t>)</w:t>
+            <w:r>
+              <w:rPr>
+                <w:i/>
+                <w:sz w:val="18"/>
+                <w:szCs w:val="18"/>
+              </w:rPr>
+              <w:t>Frameworks de desarrollo web (Django), lenguajes de programación (html, python, js, css)</w:t>
             </w:r>
           </w:p>
         </w:tc>
@@ -2826,41 +2442,13 @@
                 <w:szCs w:val="18"/>
               </w:rPr>
             </w:pPr>
-            <w:proofErr w:type="spellStart"/>
-            <w:r>
-              <w:rPr>
-                <w:i/>
-                <w:sz w:val="18"/>
-                <w:szCs w:val="18"/>
-              </w:rPr>
-              <w:t>Franccesco</w:t>
-            </w:r>
-            <w:proofErr w:type="spellEnd"/>
-            <w:r>
-              <w:rPr>
-                <w:i/>
-                <w:sz w:val="18"/>
-                <w:szCs w:val="18"/>
-              </w:rPr>
-              <w:t xml:space="preserve">, </w:t>
-            </w:r>
-            <w:proofErr w:type="spellStart"/>
-            <w:r>
-              <w:rPr>
-                <w:i/>
-                <w:sz w:val="18"/>
-                <w:szCs w:val="18"/>
-              </w:rPr>
-              <w:t>Matias</w:t>
-            </w:r>
-            <w:proofErr w:type="spellEnd"/>
-            <w:r>
-              <w:rPr>
-                <w:i/>
-                <w:sz w:val="18"/>
-                <w:szCs w:val="18"/>
-              </w:rPr>
-              <w:t xml:space="preserve"> y Alexander</w:t>
+            <w:r>
+              <w:rPr>
+                <w:i/>
+                <w:sz w:val="18"/>
+                <w:szCs w:val="18"/>
+              </w:rPr>
+              <w:t>Franccesco, Matias y Alexander</w:t>
             </w:r>
           </w:p>
         </w:tc>
@@ -2894,43 +2482,7 @@
                 <w:sz w:val="18"/>
                 <w:szCs w:val="18"/>
               </w:rPr>
-              <w:t xml:space="preserve">Dificultad: Integración entre </w:t>
-            </w:r>
-            <w:proofErr w:type="spellStart"/>
-            <w:r>
-              <w:rPr>
-                <w:i/>
-                <w:sz w:val="18"/>
-                <w:szCs w:val="18"/>
-              </w:rPr>
-              <w:t>frontend</w:t>
-            </w:r>
-            <w:proofErr w:type="spellEnd"/>
-            <w:r>
-              <w:rPr>
-                <w:i/>
-                <w:sz w:val="18"/>
-                <w:szCs w:val="18"/>
-              </w:rPr>
-              <w:t xml:space="preserve"> y </w:t>
-            </w:r>
-            <w:proofErr w:type="spellStart"/>
-            <w:r>
-              <w:rPr>
-                <w:i/>
-                <w:sz w:val="18"/>
-                <w:szCs w:val="18"/>
-              </w:rPr>
-              <w:t>backend</w:t>
-            </w:r>
-            <w:proofErr w:type="spellEnd"/>
-            <w:r>
-              <w:rPr>
-                <w:i/>
-                <w:sz w:val="18"/>
-                <w:szCs w:val="18"/>
-              </w:rPr>
-              <w:t>.</w:t>
+              <w:t>Dificultad: Integración entre frontend y backend.</w:t>
             </w:r>
           </w:p>
           <w:p>
@@ -2949,25 +2501,7 @@
                 <w:sz w:val="18"/>
                 <w:szCs w:val="18"/>
               </w:rPr>
-              <w:t xml:space="preserve">Facilitador: Uso de </w:t>
-            </w:r>
-            <w:proofErr w:type="spellStart"/>
-            <w:r>
-              <w:rPr>
-                <w:i/>
-                <w:sz w:val="18"/>
-                <w:szCs w:val="18"/>
-              </w:rPr>
-              <w:t>frameworks</w:t>
-            </w:r>
-            <w:proofErr w:type="spellEnd"/>
-            <w:r>
-              <w:rPr>
-                <w:i/>
-                <w:sz w:val="18"/>
-                <w:szCs w:val="18"/>
-              </w:rPr>
-              <w:t xml:space="preserve"> consolidados y comunicación entre trabajadores.</w:t>
+              <w:t>Facilitador: Uso de frameworks consolidados y comunicación entre trabajadores.</w:t>
             </w:r>
           </w:p>
         </w:tc>
@@ -3057,18 +2591,8 @@
                 <w:sz w:val="18"/>
                 <w:szCs w:val="18"/>
               </w:rPr>
-              <w:t>Diseñar y estructurar la base de datos para el e-</w:t>
-            </w:r>
-            <w:proofErr w:type="spellStart"/>
-            <w:r>
-              <w:rPr>
-                <w:i/>
-                <w:sz w:val="18"/>
-                <w:szCs w:val="18"/>
-              </w:rPr>
-              <w:t>commerce</w:t>
-            </w:r>
-            <w:proofErr w:type="spellEnd"/>
+              <w:t>Diseñar y estructurar la base de datos para el e-commerce</w:t>
+            </w:r>
           </w:p>
         </w:tc>
         <w:tc>
@@ -3135,61 +2659,7 @@
                 <w:sz w:val="18"/>
                 <w:szCs w:val="18"/>
               </w:rPr>
-              <w:t>Herramientas de modelado de datos, software de bases de datos (</w:t>
-            </w:r>
-            <w:proofErr w:type="spellStart"/>
-            <w:r>
-              <w:rPr>
-                <w:i/>
-                <w:sz w:val="18"/>
-                <w:szCs w:val="18"/>
-              </w:rPr>
-              <w:t>sql</w:t>
-            </w:r>
-            <w:proofErr w:type="spellEnd"/>
-            <w:r>
-              <w:rPr>
-                <w:i/>
-                <w:sz w:val="18"/>
-                <w:szCs w:val="18"/>
-              </w:rPr>
-              <w:t xml:space="preserve"> </w:t>
-            </w:r>
-            <w:proofErr w:type="spellStart"/>
-            <w:r>
-              <w:rPr>
-                <w:i/>
-                <w:sz w:val="18"/>
-                <w:szCs w:val="18"/>
-              </w:rPr>
-              <w:t>developer</w:t>
-            </w:r>
-            <w:proofErr w:type="spellEnd"/>
-            <w:r>
-              <w:rPr>
-                <w:i/>
-                <w:sz w:val="18"/>
-                <w:szCs w:val="18"/>
-              </w:rPr>
-              <w:t xml:space="preserve"> data </w:t>
-            </w:r>
-            <w:proofErr w:type="spellStart"/>
-            <w:r>
-              <w:rPr>
-                <w:i/>
-                <w:sz w:val="18"/>
-                <w:szCs w:val="18"/>
-              </w:rPr>
-              <w:t>modeler</w:t>
-            </w:r>
-            <w:proofErr w:type="spellEnd"/>
-            <w:r>
-              <w:rPr>
-                <w:i/>
-                <w:sz w:val="18"/>
-                <w:szCs w:val="18"/>
-              </w:rPr>
-              <w:t>)</w:t>
+              <w:t>Herramientas de modelado de datos, software de bases de datos (sql developer data modeler)</w:t>
             </w:r>
           </w:p>
         </w:tc>
@@ -3252,23 +2722,13 @@
                 <w:szCs w:val="18"/>
               </w:rPr>
             </w:pPr>
-            <w:proofErr w:type="spellStart"/>
-            <w:r>
-              <w:rPr>
-                <w:i/>
-                <w:sz w:val="18"/>
-                <w:szCs w:val="18"/>
-              </w:rPr>
-              <w:t>Matias</w:t>
-            </w:r>
-            <w:proofErr w:type="spellEnd"/>
-            <w:r>
-              <w:rPr>
-                <w:i/>
-                <w:sz w:val="18"/>
-                <w:szCs w:val="18"/>
-              </w:rPr>
-              <w:t xml:space="preserve"> y Alexander</w:t>
+            <w:r>
+              <w:rPr>
+                <w:i/>
+                <w:sz w:val="18"/>
+                <w:szCs w:val="18"/>
+              </w:rPr>
+              <w:t>Matias y Alexander</w:t>
             </w:r>
           </w:p>
         </w:tc>
@@ -3445,15 +2905,7 @@
                 <w:sz w:val="18"/>
                 <w:szCs w:val="18"/>
               </w:rPr>
-              <w:t>Creación y optimización de consultas para operaciones de</w:t>
-            </w:r>
-            <w:r>
-              <w:rPr>
-                <w:i/>
-                <w:sz w:val="18"/>
-                <w:szCs w:val="18"/>
-              </w:rPr>
-              <w:t xml:space="preserve"> lectura/escritura en la base de datos.</w:t>
+              <w:t>Creación y optimización de consultas para operaciones de lectura/escritura en la base de datos.</w:t>
             </w:r>
           </w:p>
         </w:tc>
@@ -3550,41 +3002,13 @@
                 <w:szCs w:val="18"/>
               </w:rPr>
             </w:pPr>
-            <w:proofErr w:type="spellStart"/>
-            <w:r>
-              <w:rPr>
-                <w:i/>
-                <w:sz w:val="18"/>
-                <w:szCs w:val="18"/>
-              </w:rPr>
-              <w:t>Franccesco</w:t>
-            </w:r>
-            <w:proofErr w:type="spellEnd"/>
-            <w:r>
-              <w:rPr>
-                <w:i/>
-                <w:sz w:val="18"/>
-                <w:szCs w:val="18"/>
-              </w:rPr>
-              <w:t xml:space="preserve">, </w:t>
-            </w:r>
-            <w:proofErr w:type="spellStart"/>
-            <w:r>
-              <w:rPr>
-                <w:i/>
-                <w:sz w:val="18"/>
-                <w:szCs w:val="18"/>
-              </w:rPr>
-              <w:t>Matias</w:t>
-            </w:r>
-            <w:proofErr w:type="spellEnd"/>
-            <w:r>
-              <w:rPr>
-                <w:i/>
-                <w:sz w:val="18"/>
-                <w:szCs w:val="18"/>
-              </w:rPr>
-              <w:t xml:space="preserve"> y Alexander</w:t>
+            <w:r>
+              <w:rPr>
+                <w:i/>
+                <w:sz w:val="18"/>
+                <w:szCs w:val="18"/>
+              </w:rPr>
+              <w:t>Franccesco, Matias y Alexander</w:t>
             </w:r>
           </w:p>
         </w:tc>
@@ -3859,41 +3283,13 @@
                 <w:szCs w:val="18"/>
               </w:rPr>
             </w:pPr>
-            <w:proofErr w:type="spellStart"/>
-            <w:r>
-              <w:rPr>
-                <w:i/>
-                <w:sz w:val="18"/>
-                <w:szCs w:val="18"/>
-              </w:rPr>
-              <w:t>Franccesco</w:t>
-            </w:r>
-            <w:proofErr w:type="spellEnd"/>
-            <w:r>
-              <w:rPr>
-                <w:i/>
-                <w:sz w:val="18"/>
-                <w:szCs w:val="18"/>
-              </w:rPr>
-              <w:t xml:space="preserve">, </w:t>
-            </w:r>
-            <w:proofErr w:type="spellStart"/>
-            <w:r>
-              <w:rPr>
-                <w:i/>
-                <w:sz w:val="18"/>
-                <w:szCs w:val="18"/>
-              </w:rPr>
-              <w:t>Matias</w:t>
-            </w:r>
-            <w:proofErr w:type="spellEnd"/>
-            <w:r>
-              <w:rPr>
-                <w:i/>
-                <w:sz w:val="18"/>
-                <w:szCs w:val="18"/>
-              </w:rPr>
-              <w:t xml:space="preserve"> y Alexander</w:t>
+            <w:r>
+              <w:rPr>
+                <w:i/>
+                <w:sz w:val="18"/>
+                <w:szCs w:val="18"/>
+              </w:rPr>
+              <w:t>Franccesco, Matias y Alexander</w:t>
             </w:r>
           </w:p>
         </w:tc>
@@ -4167,34 +3563,14 @@
                 <w:szCs w:val="18"/>
               </w:rPr>
             </w:pPr>
-            <w:proofErr w:type="spellStart"/>
-            <w:r>
-              <w:rPr>
-                <w:i/>
-                <w:sz w:val="18"/>
-                <w:szCs w:val="18"/>
-              </w:rPr>
-              <w:t>Franccesco</w:t>
-            </w:r>
-            <w:proofErr w:type="spellEnd"/>
-            <w:r>
-              <w:rPr>
-                <w:i/>
-                <w:sz w:val="18"/>
-                <w:szCs w:val="18"/>
-              </w:rPr>
-              <w:t xml:space="preserve">, </w:t>
-            </w:r>
-            <w:proofErr w:type="spellStart"/>
-            <w:r>
-              <w:rPr>
-                <w:i/>
-                <w:sz w:val="18"/>
-                <w:szCs w:val="18"/>
-              </w:rPr>
-              <w:t>Matias</w:t>
-            </w:r>
-            <w:proofErr w:type="spellEnd"/>
+            <w:r>
+              <w:rPr>
+                <w:i/>
+                <w:sz w:val="18"/>
+                <w:szCs w:val="18"/>
+              </w:rPr>
+              <w:t>Franccesco, Matias</w:t>
+            </w:r>
           </w:p>
         </w:tc>
         <w:tc>
@@ -4336,18 +3712,8 @@
                 <w:sz w:val="18"/>
                 <w:szCs w:val="18"/>
               </w:rPr>
-              <w:t>Diseñar la arquitectura del sistema del e-</w:t>
-            </w:r>
-            <w:proofErr w:type="spellStart"/>
-            <w:r>
-              <w:rPr>
-                <w:i/>
-                <w:sz w:val="18"/>
-                <w:szCs w:val="18"/>
-              </w:rPr>
-              <w:t>commerce</w:t>
-            </w:r>
-            <w:proofErr w:type="spellEnd"/>
+              <w:t>Diseñar la arquitectura del sistema del e-commerce</w:t>
+            </w:r>
           </w:p>
         </w:tc>
         <w:tc>
@@ -4414,15 +3780,7 @@
                 <w:sz w:val="18"/>
                 <w:szCs w:val="18"/>
               </w:rPr>
-              <w:t>Software de arquitectura, herramientas de model</w:t>
-            </w:r>
-            <w:r>
-              <w:rPr>
-                <w:i/>
-                <w:sz w:val="18"/>
-                <w:szCs w:val="18"/>
-              </w:rPr>
-              <w:t>ado</w:t>
+              <w:t>Software de arquitectura, herramientas de modelado</w:t>
             </w:r>
           </w:p>
         </w:tc>
@@ -4485,41 +3843,13 @@
                 <w:szCs w:val="18"/>
               </w:rPr>
             </w:pPr>
-            <w:proofErr w:type="spellStart"/>
-            <w:r>
-              <w:rPr>
-                <w:i/>
-                <w:sz w:val="18"/>
-                <w:szCs w:val="18"/>
-              </w:rPr>
-              <w:t>Franccesco</w:t>
-            </w:r>
-            <w:proofErr w:type="spellEnd"/>
-            <w:r>
-              <w:rPr>
-                <w:i/>
-                <w:sz w:val="18"/>
-                <w:szCs w:val="18"/>
-              </w:rPr>
-              <w:t xml:space="preserve">, </w:t>
-            </w:r>
-            <w:proofErr w:type="spellStart"/>
-            <w:r>
-              <w:rPr>
-                <w:i/>
-                <w:sz w:val="18"/>
-                <w:szCs w:val="18"/>
-              </w:rPr>
-              <w:t>Matias</w:t>
-            </w:r>
-            <w:proofErr w:type="spellEnd"/>
-            <w:r>
-              <w:rPr>
-                <w:i/>
-                <w:sz w:val="18"/>
-                <w:szCs w:val="18"/>
-              </w:rPr>
-              <w:t xml:space="preserve"> y Alexander</w:t>
+            <w:r>
+              <w:rPr>
+                <w:i/>
+                <w:sz w:val="18"/>
+                <w:szCs w:val="18"/>
+              </w:rPr>
+              <w:t>Franccesco, Matias y Alexander</w:t>
             </w:r>
           </w:p>
         </w:tc>
@@ -4793,41 +4123,13 @@
                 <w:szCs w:val="18"/>
               </w:rPr>
             </w:pPr>
-            <w:proofErr w:type="spellStart"/>
-            <w:r>
-              <w:rPr>
-                <w:i/>
-                <w:sz w:val="18"/>
-                <w:szCs w:val="18"/>
-              </w:rPr>
-              <w:t>Franccesco</w:t>
-            </w:r>
-            <w:proofErr w:type="spellEnd"/>
-            <w:r>
-              <w:rPr>
-                <w:i/>
-                <w:sz w:val="18"/>
-                <w:szCs w:val="18"/>
-              </w:rPr>
-              <w:t xml:space="preserve">, </w:t>
-            </w:r>
-            <w:proofErr w:type="spellStart"/>
-            <w:r>
-              <w:rPr>
-                <w:i/>
-                <w:sz w:val="18"/>
-                <w:szCs w:val="18"/>
-              </w:rPr>
-              <w:t>Matias</w:t>
-            </w:r>
-            <w:proofErr w:type="spellEnd"/>
-            <w:r>
-              <w:rPr>
-                <w:i/>
-                <w:sz w:val="18"/>
-                <w:szCs w:val="18"/>
-              </w:rPr>
-              <w:t xml:space="preserve"> y Alexander</w:t>
+            <w:r>
+              <w:rPr>
+                <w:i/>
+                <w:sz w:val="18"/>
+                <w:szCs w:val="18"/>
+              </w:rPr>
+              <w:t>Franccesco, Matias y Alexander</w:t>
             </w:r>
           </w:p>
         </w:tc>
@@ -5102,23 +4404,13 @@
                 <w:szCs w:val="18"/>
               </w:rPr>
             </w:pPr>
-            <w:proofErr w:type="spellStart"/>
-            <w:r>
-              <w:rPr>
-                <w:i/>
-                <w:sz w:val="18"/>
-                <w:szCs w:val="18"/>
-              </w:rPr>
-              <w:t>Franccesco</w:t>
-            </w:r>
-            <w:proofErr w:type="spellEnd"/>
-            <w:r>
-              <w:rPr>
-                <w:i/>
-                <w:sz w:val="18"/>
-                <w:szCs w:val="18"/>
-              </w:rPr>
-              <w:t xml:space="preserve"> y Alexander</w:t>
+            <w:r>
+              <w:rPr>
+                <w:i/>
+                <w:sz w:val="18"/>
+                <w:szCs w:val="18"/>
+              </w:rPr>
+              <w:t>Franccesco y Alexander</w:t>
             </w:r>
           </w:p>
         </w:tc>
@@ -5348,25 +4640,7 @@
                 <w:sz w:val="18"/>
                 <w:szCs w:val="18"/>
               </w:rPr>
-              <w:t xml:space="preserve">(Microsoft </w:t>
-            </w:r>
-            <w:proofErr w:type="spellStart"/>
-            <w:r>
-              <w:rPr>
-                <w:i/>
-                <w:sz w:val="18"/>
-                <w:szCs w:val="18"/>
-              </w:rPr>
-              <w:t>Teams</w:t>
-            </w:r>
-            <w:proofErr w:type="spellEnd"/>
-            <w:r>
-              <w:rPr>
-                <w:i/>
-                <w:sz w:val="18"/>
-                <w:szCs w:val="18"/>
-              </w:rPr>
-              <w:t>)</w:t>
+              <w:t>(Microsoft Teams)</w:t>
             </w:r>
           </w:p>
         </w:tc>
@@ -5612,25 +4886,7 @@
                 <w:sz w:val="18"/>
                 <w:szCs w:val="18"/>
               </w:rPr>
-              <w:t xml:space="preserve">Implementación de herramientas de </w:t>
-            </w:r>
-            <w:proofErr w:type="spellStart"/>
-            <w:r>
-              <w:rPr>
-                <w:i/>
-                <w:sz w:val="18"/>
-                <w:szCs w:val="18"/>
-              </w:rPr>
-              <w:t>big</w:t>
-            </w:r>
-            <w:proofErr w:type="spellEnd"/>
-            <w:r>
-              <w:rPr>
-                <w:i/>
-                <w:sz w:val="18"/>
-                <w:szCs w:val="18"/>
-              </w:rPr>
-              <w:t xml:space="preserve"> data para transformar y analizar datos relevantes para el negocio.</w:t>
+              <w:t>Implementación de herramientas de big data para transformar y analizar datos relevantes para el negocio.</w:t>
             </w:r>
           </w:p>
         </w:tc>
@@ -5664,33 +4920,7 @@
                 <w:sz w:val="18"/>
                 <w:szCs w:val="18"/>
               </w:rPr>
-              <w:t xml:space="preserve">Plataformas de </w:t>
-            </w:r>
-            <w:proofErr w:type="spellStart"/>
-            <w:r>
-              <w:rPr>
-                <w:i/>
-                <w:sz w:val="18"/>
-                <w:szCs w:val="18"/>
-              </w:rPr>
-              <w:t>big</w:t>
-            </w:r>
-            <w:proofErr w:type="spellEnd"/>
-            <w:r>
-              <w:rPr>
-                <w:i/>
-                <w:sz w:val="18"/>
-                <w:szCs w:val="18"/>
-              </w:rPr>
-              <w:t xml:space="preserve"> data, herramien</w:t>
-            </w:r>
-            <w:r>
-              <w:rPr>
-                <w:i/>
-                <w:sz w:val="18"/>
-                <w:szCs w:val="18"/>
-              </w:rPr>
-              <w:t>tas de análisis de datos</w:t>
+              <w:t>Plataformas de big data, herramientas de análisis de datos</w:t>
             </w:r>
           </w:p>
           <w:p>
@@ -5709,61 +4939,7 @@
                 <w:sz w:val="18"/>
                 <w:szCs w:val="18"/>
               </w:rPr>
-              <w:t>(</w:t>
-            </w:r>
-            <w:proofErr w:type="spellStart"/>
-            <w:r>
-              <w:rPr>
-                <w:i/>
-                <w:sz w:val="18"/>
-                <w:szCs w:val="18"/>
-              </w:rPr>
-              <w:t>python</w:t>
-            </w:r>
-            <w:proofErr w:type="spellEnd"/>
-            <w:r>
-              <w:rPr>
-                <w:i/>
-                <w:sz w:val="18"/>
-                <w:szCs w:val="18"/>
-              </w:rPr>
-              <w:t xml:space="preserve">, </w:t>
-            </w:r>
-            <w:proofErr w:type="spellStart"/>
-            <w:r>
-              <w:rPr>
-                <w:i/>
-                <w:sz w:val="18"/>
-                <w:szCs w:val="18"/>
-              </w:rPr>
-              <w:t>power</w:t>
-            </w:r>
-            <w:proofErr w:type="spellEnd"/>
-            <w:r>
-              <w:rPr>
-                <w:i/>
-                <w:sz w:val="18"/>
-                <w:szCs w:val="18"/>
-              </w:rPr>
-              <w:t xml:space="preserve"> </w:t>
-            </w:r>
-            <w:proofErr w:type="spellStart"/>
-            <w:r>
-              <w:rPr>
-                <w:i/>
-                <w:sz w:val="18"/>
-                <w:szCs w:val="18"/>
-              </w:rPr>
-              <w:t>bi</w:t>
-            </w:r>
-            <w:proofErr w:type="spellEnd"/>
-            <w:r>
-              <w:rPr>
-                <w:i/>
-                <w:sz w:val="18"/>
-                <w:szCs w:val="18"/>
-              </w:rPr>
-              <w:t>,</w:t>
+              <w:t>(python, power bi,</w:t>
             </w:r>
           </w:p>
           <w:p>
@@ -5845,41 +5021,13 @@
                 <w:szCs w:val="18"/>
               </w:rPr>
             </w:pPr>
-            <w:proofErr w:type="spellStart"/>
-            <w:r>
-              <w:rPr>
-                <w:i/>
-                <w:sz w:val="18"/>
-                <w:szCs w:val="18"/>
-              </w:rPr>
-              <w:t>Franccesco</w:t>
-            </w:r>
-            <w:proofErr w:type="spellEnd"/>
-            <w:r>
-              <w:rPr>
-                <w:i/>
-                <w:sz w:val="18"/>
-                <w:szCs w:val="18"/>
-              </w:rPr>
-              <w:t xml:space="preserve">, </w:t>
-            </w:r>
-            <w:proofErr w:type="spellStart"/>
-            <w:r>
-              <w:rPr>
-                <w:i/>
-                <w:sz w:val="18"/>
-                <w:szCs w:val="18"/>
-              </w:rPr>
-              <w:t>Matias</w:t>
-            </w:r>
-            <w:proofErr w:type="spellEnd"/>
-            <w:r>
-              <w:rPr>
-                <w:i/>
-                <w:sz w:val="18"/>
-                <w:szCs w:val="18"/>
-              </w:rPr>
-              <w:t xml:space="preserve"> y Alexander</w:t>
+            <w:r>
+              <w:rPr>
+                <w:i/>
+                <w:sz w:val="18"/>
+                <w:szCs w:val="18"/>
+              </w:rPr>
+              <w:t>Franccesco, Matias y Alexander</w:t>
             </w:r>
           </w:p>
         </w:tc>
@@ -6090,25 +5238,7 @@
                 <w:sz w:val="18"/>
                 <w:szCs w:val="18"/>
               </w:rPr>
-              <w:t xml:space="preserve">Herramientas de </w:t>
-            </w:r>
-            <w:proofErr w:type="spellStart"/>
-            <w:r>
-              <w:rPr>
-                <w:i/>
-                <w:sz w:val="18"/>
-                <w:szCs w:val="18"/>
-              </w:rPr>
-              <w:t>brainstorming</w:t>
-            </w:r>
-            <w:proofErr w:type="spellEnd"/>
-            <w:r>
-              <w:rPr>
-                <w:i/>
-                <w:sz w:val="18"/>
-                <w:szCs w:val="18"/>
-              </w:rPr>
-              <w:t>, software de prototipado</w:t>
+              <w:t>Herramientas de brainstorming, software de prototipado</w:t>
             </w:r>
           </w:p>
           <w:p>
@@ -6127,25 +5257,7 @@
                 <w:sz w:val="18"/>
                 <w:szCs w:val="18"/>
               </w:rPr>
-              <w:t>(</w:t>
-            </w:r>
-            <w:proofErr w:type="spellStart"/>
-            <w:r>
-              <w:rPr>
-                <w:i/>
-                <w:sz w:val="18"/>
-                <w:szCs w:val="18"/>
-              </w:rPr>
-              <w:t>Canva</w:t>
-            </w:r>
-            <w:proofErr w:type="spellEnd"/>
-            <w:r>
-              <w:rPr>
-                <w:i/>
-                <w:sz w:val="18"/>
-                <w:szCs w:val="18"/>
-              </w:rPr>
-              <w:t>)</w:t>
+              <w:t>(Canva)</w:t>
             </w:r>
           </w:p>
         </w:tc>
@@ -6208,41 +5320,13 @@
                 <w:szCs w:val="18"/>
               </w:rPr>
             </w:pPr>
-            <w:proofErr w:type="spellStart"/>
-            <w:r>
-              <w:rPr>
-                <w:i/>
-                <w:sz w:val="18"/>
-                <w:szCs w:val="18"/>
-              </w:rPr>
-              <w:t>Franccesco</w:t>
-            </w:r>
-            <w:proofErr w:type="spellEnd"/>
-            <w:r>
-              <w:rPr>
-                <w:i/>
-                <w:sz w:val="18"/>
-                <w:szCs w:val="18"/>
-              </w:rPr>
-              <w:t xml:space="preserve">, </w:t>
-            </w:r>
-            <w:proofErr w:type="spellStart"/>
-            <w:r>
-              <w:rPr>
-                <w:i/>
-                <w:sz w:val="18"/>
-                <w:szCs w:val="18"/>
-              </w:rPr>
-              <w:t>Matias</w:t>
-            </w:r>
-            <w:proofErr w:type="spellEnd"/>
-            <w:r>
-              <w:rPr>
-                <w:i/>
-                <w:sz w:val="18"/>
-                <w:szCs w:val="18"/>
-              </w:rPr>
-              <w:t xml:space="preserve"> y Alexander</w:t>
+            <w:r>
+              <w:rPr>
+                <w:i/>
+                <w:sz w:val="18"/>
+                <w:szCs w:val="18"/>
+              </w:rPr>
+              <w:t>Franccesco, Matias y Alexander</w:t>
             </w:r>
           </w:p>
         </w:tc>
@@ -6419,25 +5503,7 @@
                 <w:sz w:val="18"/>
                 <w:szCs w:val="18"/>
               </w:rPr>
-              <w:t>Implementación del desarrollo de nuevas características y servicios del e-</w:t>
-            </w:r>
-            <w:proofErr w:type="spellStart"/>
-            <w:r>
-              <w:rPr>
-                <w:i/>
-                <w:sz w:val="18"/>
-                <w:szCs w:val="18"/>
-              </w:rPr>
-              <w:t>commerce</w:t>
-            </w:r>
-            <w:proofErr w:type="spellEnd"/>
-            <w:r>
-              <w:rPr>
-                <w:i/>
-                <w:sz w:val="18"/>
-                <w:szCs w:val="18"/>
-              </w:rPr>
-              <w:t>.</w:t>
+              <w:t>Implementación del desarrollo de nuevas características y servicios del e-commerce.</w:t>
             </w:r>
           </w:p>
         </w:tc>
@@ -6490,25 +5556,7 @@
                 <w:sz w:val="18"/>
                 <w:szCs w:val="18"/>
               </w:rPr>
-              <w:t xml:space="preserve">(Jira, GitHub, Microsoft </w:t>
-            </w:r>
-            <w:proofErr w:type="spellStart"/>
-            <w:r>
-              <w:rPr>
-                <w:i/>
-                <w:sz w:val="18"/>
-                <w:szCs w:val="18"/>
-              </w:rPr>
-              <w:t>Teams</w:t>
-            </w:r>
-            <w:proofErr w:type="spellEnd"/>
-            <w:r>
-              <w:rPr>
-                <w:i/>
-                <w:sz w:val="18"/>
-                <w:szCs w:val="18"/>
-              </w:rPr>
-              <w:t>)</w:t>
+              <w:t>(Jira, GitHub, Microsoft Teams)</w:t>
             </w:r>
           </w:p>
         </w:tc>
@@ -6571,41 +5619,13 @@
                 <w:szCs w:val="18"/>
               </w:rPr>
             </w:pPr>
-            <w:proofErr w:type="spellStart"/>
-            <w:r>
-              <w:rPr>
-                <w:i/>
-                <w:sz w:val="18"/>
-                <w:szCs w:val="18"/>
-              </w:rPr>
-              <w:t>Franccesco</w:t>
-            </w:r>
-            <w:proofErr w:type="spellEnd"/>
-            <w:r>
-              <w:rPr>
-                <w:i/>
-                <w:sz w:val="18"/>
-                <w:szCs w:val="18"/>
-              </w:rPr>
-              <w:t xml:space="preserve">, </w:t>
-            </w:r>
-            <w:proofErr w:type="spellStart"/>
-            <w:r>
-              <w:rPr>
-                <w:i/>
-                <w:sz w:val="18"/>
-                <w:szCs w:val="18"/>
-              </w:rPr>
-              <w:t>Matias</w:t>
-            </w:r>
-            <w:proofErr w:type="spellEnd"/>
-            <w:r>
-              <w:rPr>
-                <w:i/>
-                <w:sz w:val="18"/>
-                <w:szCs w:val="18"/>
-              </w:rPr>
-              <w:t xml:space="preserve"> y Alexander</w:t>
+            <w:r>
+              <w:rPr>
+                <w:i/>
+                <w:sz w:val="18"/>
+                <w:szCs w:val="18"/>
+              </w:rPr>
+              <w:t>Franccesco, Matias y Alexander</w:t>
             </w:r>
           </w:p>
         </w:tc>
@@ -6658,25 +5678,7 @@
                 <w:sz w:val="18"/>
                 <w:szCs w:val="18"/>
               </w:rPr>
-              <w:t xml:space="preserve">Facilitador: Uso/seguimiento de metodologías ágiles como </w:t>
-            </w:r>
-            <w:proofErr w:type="spellStart"/>
-            <w:r>
-              <w:rPr>
-                <w:i/>
-                <w:sz w:val="18"/>
-                <w:szCs w:val="18"/>
-              </w:rPr>
-              <w:t>Scrum</w:t>
-            </w:r>
-            <w:proofErr w:type="spellEnd"/>
-            <w:r>
-              <w:rPr>
-                <w:i/>
-                <w:sz w:val="18"/>
-                <w:szCs w:val="18"/>
-              </w:rPr>
-              <w:t>.</w:t>
+              <w:t>Facilitador: Uso/seguimiento de metodologías ágiles como Scrum.</w:t>
             </w:r>
           </w:p>
         </w:tc>
@@ -6825,25 +5827,7 @@
               <w:rPr>
                 <w:color w:val="1F3864"/>
               </w:rPr>
-              <w:t>Pr</w:t>
-            </w:r>
-            <w:r>
-              <w:rPr>
-                <w:color w:val="1F3864"/>
-              </w:rPr>
-              <w:t xml:space="preserve"> </w:t>
-            </w:r>
-            <w:r>
-              <w:rPr>
-                <w:color w:val="1F3864"/>
-              </w:rPr>
-              <w:t>e trabajo. Analiza las actividades planificadas y señala qué aspectos facilitaron u obstaculizaron la ejecución del plan. Plantea cómo abordaste y/o abordarás los obstáculos. Por último, señala los ajustes que realizaste al plan de trabajo a partir de este</w:t>
-            </w:r>
-            <w:r>
-              <w:rPr>
-                <w:color w:val="1F3864"/>
-              </w:rPr>
-              <w:t xml:space="preserve"> análisis.</w:t>
+              <w:t>Pr e trabajo. Analiza las actividades planificadas y señala qué aspectos facilitaron u obstaculizaron la ejecución del plan. Plantea cómo abordaste y/o abordarás los obstáculos. Por último, señala los ajustes que realizaste al plan de trabajo a partir de este análisis.</w:t>
             </w:r>
           </w:p>
         </w:tc>
@@ -6938,13 +5922,7 @@
               <w:rPr>
                 <w:color w:val="1F3864"/>
               </w:rPr>
-              <w:t>El uso de herramientas y funciones aprendidas en la</w:t>
-            </w:r>
-            <w:r>
-              <w:rPr>
-                <w:color w:val="1F3864"/>
-              </w:rPr>
-              <w:t xml:space="preserve"> experiencia laboral para la entrega de un mejor producto, pero de igual manera esto genera el problema que se debe capacitar al resto de compañeros de trabajos que no tengan experiencia en el manejo de estas funciones</w:t>
+              <w:t>El uso de herramientas y funciones aprendidas en la experiencia laboral para la entrega de un mejor producto, pero de igual manera esto genera el problema que se debe capacitar al resto de compañeros de trabajos que no tengan experiencia en el manejo de estas funciones</w:t>
             </w:r>
           </w:p>
           <w:p>
@@ -7042,13 +6020,7 @@
               <w:rPr>
                 <w:color w:val="1F3864"/>
               </w:rPr>
-              <w:t>Actividades ajustadas o elimina</w:t>
-            </w:r>
-            <w:r>
-              <w:rPr>
-                <w:color w:val="1F3864"/>
-              </w:rPr>
-              <w:t xml:space="preserve">das: </w:t>
+              <w:t xml:space="preserve">Actividades ajustadas o eliminadas: </w:t>
             </w:r>
             <w:r>
               <w:rPr>
@@ -7069,16 +6041,7 @@
                 <w:sz w:val="20"/>
                 <w:szCs w:val="20"/>
               </w:rPr>
-              <w:t>En el caso de que tu plan de trabajo no haya requerido ni requiera ajustes, justifica esta decisión a partir de los facilitadores qu</w:t>
-            </w:r>
-            <w:r>
-              <w:rPr>
-                <w:i/>
-                <w:color w:val="548DD4"/>
-                <w:sz w:val="20"/>
-                <w:szCs w:val="20"/>
-              </w:rPr>
-              <w:t>e te han permitido desarrollarlo como fue planeado.</w:t>
+              <w:t>En el caso de que tu plan de trabajo no haya requerido ni requiera ajustes, justifica esta decisión a partir de los facilitadores que te han permitido desarrollarlo como fue planeado.</w:t>
             </w:r>
           </w:p>
           <w:p>
@@ -7260,16 +6223,7 @@
                 <w:sz w:val="20"/>
                 <w:szCs w:val="20"/>
               </w:rPr>
-              <w:t xml:space="preserve"> de acuerdo a tu planificación, señala los motivos por los que no has podido cumplir dichos plazos y qué estrategias utilizarás para avanzar </w:t>
-            </w:r>
-            <w:r>
-              <w:rPr>
-                <w:i/>
-                <w:color w:val="548DD4"/>
-                <w:sz w:val="20"/>
-                <w:szCs w:val="20"/>
-              </w:rPr>
-              <w:t xml:space="preserve">en dichas actividades y no afectar tu proyecto APT. </w:t>
+              <w:t xml:space="preserve"> de acuerdo a tu planificación, señala los motivos por los que no has podido cumplir dichos plazos y qué estrategias utilizarás para avanzar en dichas actividades y no afectar tu proyecto APT. </w:t>
             </w:r>
           </w:p>
           <w:p>
@@ -7370,7 +6324,7 @@
     </w:tbl>
     <w:p/>
     <w:sectPr>
-      <w:headerReference w:type="default" r:id="rId13"/>
+      <w:headerReference w:type="default" r:id="rId14"/>
       <w:pgSz w:w="11906" w:h="16838"/>
       <w:pgMar w:top="1417" w:right="1701" w:bottom="1417" w:left="1701" w:header="708" w:footer="708" w:gutter="0"/>
       <w:pgNumType w:start="1"/>
@@ -8446,9 +7400,7 @@
       <w:tblStyleRowBandSize w:val="1"/>
       <w:tblStyleColBandSize w:val="1"/>
       <w:tblCellMar>
-        <w:top w:w="0" w:type="dxa"/>
         <w:left w:w="108" w:type="dxa"/>
-        <w:bottom w:w="0" w:type="dxa"/>
         <w:right w:w="108" w:type="dxa"/>
       </w:tblCellMar>
     </w:tblPr>
@@ -8459,9 +7411,7 @@
       <w:tblStyleRowBandSize w:val="1"/>
       <w:tblStyleColBandSize w:val="1"/>
       <w:tblCellMar>
-        <w:top w:w="0" w:type="dxa"/>
         <w:left w:w="108" w:type="dxa"/>
-        <w:bottom w:w="0" w:type="dxa"/>
         <w:right w:w="108" w:type="dxa"/>
       </w:tblCellMar>
     </w:tblPr>
@@ -8472,9 +7422,7 @@
       <w:tblStyleRowBandSize w:val="1"/>
       <w:tblStyleColBandSize w:val="1"/>
       <w:tblCellMar>
-        <w:top w:w="0" w:type="dxa"/>
         <w:left w:w="108" w:type="dxa"/>
-        <w:bottom w:w="0" w:type="dxa"/>
         <w:right w:w="108" w:type="dxa"/>
       </w:tblCellMar>
     </w:tblPr>
@@ -8485,9 +7433,7 @@
       <w:tblStyleRowBandSize w:val="1"/>
       <w:tblStyleColBandSize w:val="1"/>
       <w:tblCellMar>
-        <w:top w:w="0" w:type="dxa"/>
         <w:left w:w="108" w:type="dxa"/>
-        <w:bottom w:w="0" w:type="dxa"/>
         <w:right w:w="108" w:type="dxa"/>
       </w:tblCellMar>
     </w:tblPr>
@@ -8498,9 +7444,7 @@
       <w:tblStyleRowBandSize w:val="1"/>
       <w:tblStyleColBandSize w:val="1"/>
       <w:tblCellMar>
-        <w:top w:w="0" w:type="dxa"/>
         <w:left w:w="108" w:type="dxa"/>
-        <w:bottom w:w="0" w:type="dxa"/>
         <w:right w:w="108" w:type="dxa"/>
       </w:tblCellMar>
     </w:tblPr>
@@ -8511,9 +7455,7 @@
       <w:tblStyleRowBandSize w:val="1"/>
       <w:tblStyleColBandSize w:val="1"/>
       <w:tblCellMar>
-        <w:top w:w="0" w:type="dxa"/>
         <w:left w:w="108" w:type="dxa"/>
-        <w:bottom w:w="0" w:type="dxa"/>
         <w:right w:w="108" w:type="dxa"/>
       </w:tblCellMar>
     </w:tblPr>
@@ -8524,9 +7466,7 @@
       <w:tblStyleRowBandSize w:val="1"/>
       <w:tblStyleColBandSize w:val="1"/>
       <w:tblCellMar>
-        <w:top w:w="0" w:type="dxa"/>
         <w:left w:w="108" w:type="dxa"/>
-        <w:bottom w:w="0" w:type="dxa"/>
         <w:right w:w="108" w:type="dxa"/>
       </w:tblCellMar>
     </w:tblPr>
@@ -8537,9 +7477,7 @@
       <w:tblStyleRowBandSize w:val="1"/>
       <w:tblStyleColBandSize w:val="1"/>
       <w:tblCellMar>
-        <w:top w:w="0" w:type="dxa"/>
         <w:left w:w="108" w:type="dxa"/>
-        <w:bottom w:w="0" w:type="dxa"/>
         <w:right w:w="108" w:type="dxa"/>
       </w:tblCellMar>
     </w:tblPr>

</xml_diff>